<commit_message>
last changes in process and project report
</commit_message>
<xml_diff>
--- a/SEP/Documentation/Process Report/Appendices/Sprints/Sprint 5/Sprint_5 Backlog.docx
+++ b/SEP/Documentation/Process Report/Appendices/Sprints/Sprint 5/Sprint_5 Backlog.docx
@@ -894,17 +894,8 @@
                 <w:sz w:val="24"/>
                 <w:szCs w:val="24"/>
               </w:rPr>
-              <w:t xml:space="preserve">editing </w:t>
-            </w:r>
-            <w:r>
-              <w:rPr>
-                <w:sz w:val="24"/>
-                <w:szCs w:val="24"/>
-              </w:rPr>
-              <w:t>airports, airplanes, crew members, passengers and flights by an administrator</w:t>
-            </w:r>
-            <w:bookmarkStart w:id="0" w:name="_GoBack"/>
-            <w:bookmarkEnd w:id="0"/>
+              <w:t>editing airports, airplanes, crew members, passengers and flights by an administrator</w:t>
+            </w:r>
           </w:p>
         </w:tc>
         <w:tc>
@@ -1140,6 +1131,169 @@
                 <w:szCs w:val="24"/>
               </w:rPr>
               <w:t>Done</w:t>
+            </w:r>
+          </w:p>
+        </w:tc>
+      </w:tr>
+      <w:tr>
+        <w:trPr>
+          <w:cnfStyle w:val="000000100000" w:firstRow="0" w:lastRow="0" w:firstColumn="0" w:lastColumn="0" w:oddVBand="0" w:evenVBand="0" w:oddHBand="1" w:evenHBand="0" w:firstRowFirstColumn="0" w:firstRowLastColumn="0" w:lastRowFirstColumn="0" w:lastRowLastColumn="0"/>
+          <w:trHeight w:val="244"/>
+          <w:jc w:val="center"/>
+        </w:trPr>
+        <w:tc>
+          <w:tcPr>
+            <w:cnfStyle w:val="001000000000" w:firstRow="0" w:lastRow="0" w:firstColumn="1" w:lastColumn="0" w:oddVBand="0" w:evenVBand="0" w:oddHBand="0" w:evenHBand="0" w:firstRowFirstColumn="0" w:firstRowLastColumn="0" w:lastRowFirstColumn="0" w:lastRowLastColumn="0"/>
+            <w:tcW w:w="715" w:type="dxa"/>
+            <w:vAlign w:val="center"/>
+          </w:tcPr>
+          <w:p>
+            <w:pPr>
+              <w:jc w:val="center"/>
+              <w:rPr>
+                <w:b w:val="0"/>
+                <w:sz w:val="24"/>
+                <w:szCs w:val="24"/>
+              </w:rPr>
+            </w:pPr>
+            <w:r>
+              <w:rPr>
+                <w:b w:val="0"/>
+                <w:sz w:val="24"/>
+                <w:szCs w:val="24"/>
+              </w:rPr>
+              <w:t>All</w:t>
+            </w:r>
+          </w:p>
+        </w:tc>
+        <w:tc>
+          <w:tcPr>
+            <w:tcW w:w="720" w:type="dxa"/>
+            <w:vAlign w:val="center"/>
+          </w:tcPr>
+          <w:p>
+            <w:pPr>
+              <w:jc w:val="center"/>
+              <w:cnfStyle w:val="000000100000" w:firstRow="0" w:lastRow="0" w:firstColumn="0" w:lastColumn="0" w:oddVBand="0" w:evenVBand="0" w:oddHBand="1" w:evenHBand="0" w:firstRowFirstColumn="0" w:firstRowLastColumn="0" w:lastRowFirstColumn="0" w:lastRowLastColumn="0"/>
+              <w:rPr>
+                <w:sz w:val="24"/>
+                <w:szCs w:val="24"/>
+              </w:rPr>
+            </w:pPr>
+            <w:r>
+              <w:rPr>
+                <w:sz w:val="24"/>
+                <w:szCs w:val="24"/>
+              </w:rPr>
+              <w:t>7</w:t>
+            </w:r>
+          </w:p>
+        </w:tc>
+        <w:tc>
+          <w:tcPr>
+            <w:tcW w:w="2976" w:type="dxa"/>
+            <w:vAlign w:val="center"/>
+          </w:tcPr>
+          <w:p>
+            <w:pPr>
+              <w:jc w:val="center"/>
+              <w:cnfStyle w:val="000000100000" w:firstRow="0" w:lastRow="0" w:firstColumn="0" w:lastColumn="0" w:oddVBand="0" w:evenVBand="0" w:oddHBand="1" w:evenHBand="0" w:firstRowFirstColumn="0" w:firstRowLastColumn="0" w:lastRowFirstColumn="0" w:lastRowLastColumn="0"/>
+              <w:rPr>
+                <w:sz w:val="24"/>
+                <w:szCs w:val="24"/>
+              </w:rPr>
+            </w:pPr>
+            <w:r>
+              <w:rPr>
+                <w:sz w:val="24"/>
+                <w:szCs w:val="24"/>
+              </w:rPr>
+              <w:t xml:space="preserve">Implement </w:t>
+            </w:r>
+            <w:r>
+              <w:rPr>
+                <w:sz w:val="24"/>
+                <w:szCs w:val="24"/>
+              </w:rPr>
+              <w:t xml:space="preserve">the </w:t>
+            </w:r>
+            <w:bookmarkStart w:id="0" w:name="_GoBack"/>
+            <w:bookmarkEnd w:id="0"/>
+            <w:r>
+              <w:rPr>
+                <w:sz w:val="24"/>
+                <w:szCs w:val="24"/>
+              </w:rPr>
+              <w:t>client-server part</w:t>
+            </w:r>
+          </w:p>
+        </w:tc>
+        <w:tc>
+          <w:tcPr>
+            <w:tcW w:w="1584" w:type="dxa"/>
+            <w:vAlign w:val="center"/>
+          </w:tcPr>
+          <w:p>
+            <w:pPr>
+              <w:jc w:val="center"/>
+              <w:cnfStyle w:val="000000100000" w:firstRow="0" w:lastRow="0" w:firstColumn="0" w:lastColumn="0" w:oddVBand="0" w:evenVBand="0" w:oddHBand="1" w:evenHBand="0" w:firstRowFirstColumn="0" w:firstRowLastColumn="0" w:lastRowFirstColumn="0" w:lastRowLastColumn="0"/>
+              <w:rPr>
+                <w:sz w:val="24"/>
+                <w:szCs w:val="24"/>
+              </w:rPr>
+            </w:pPr>
+            <w:r>
+              <w:rPr>
+                <w:sz w:val="24"/>
+                <w:szCs w:val="24"/>
+              </w:rPr>
+              <w:t>All</w:t>
+            </w:r>
+          </w:p>
+        </w:tc>
+        <w:tc>
+          <w:tcPr>
+            <w:tcW w:w="1290" w:type="dxa"/>
+            <w:vAlign w:val="center"/>
+          </w:tcPr>
+          <w:p>
+            <w:pPr>
+              <w:jc w:val="center"/>
+              <w:cnfStyle w:val="000000100000" w:firstRow="0" w:lastRow="0" w:firstColumn="0" w:lastColumn="0" w:oddVBand="0" w:evenVBand="0" w:oddHBand="1" w:evenHBand="0" w:firstRowFirstColumn="0" w:firstRowLastColumn="0" w:lastRowFirstColumn="0" w:lastRowLastColumn="0"/>
+              <w:rPr>
+                <w:sz w:val="24"/>
+                <w:szCs w:val="24"/>
+              </w:rPr>
+            </w:pPr>
+            <w:r>
+              <w:rPr>
+                <w:sz w:val="24"/>
+                <w:szCs w:val="24"/>
+              </w:rPr>
+              <w:t>2</w:t>
+            </w:r>
+          </w:p>
+        </w:tc>
+        <w:tc>
+          <w:tcPr>
+            <w:tcW w:w="2065" w:type="dxa"/>
+            <w:vAlign w:val="center"/>
+          </w:tcPr>
+          <w:p>
+            <w:pPr>
+              <w:jc w:val="center"/>
+              <w:cnfStyle w:val="000000100000" w:firstRow="0" w:lastRow="0" w:firstColumn="0" w:lastColumn="0" w:oddVBand="0" w:evenVBand="0" w:oddHBand="1" w:evenHBand="0" w:firstRowFirstColumn="0" w:firstRowLastColumn="0" w:lastRowFirstColumn="0" w:lastRowLastColumn="0"/>
+              <w:rPr>
+                <w:sz w:val="24"/>
+                <w:szCs w:val="24"/>
+              </w:rPr>
+            </w:pPr>
+            <w:r>
+              <w:rPr>
+                <w:sz w:val="24"/>
+                <w:szCs w:val="24"/>
+              </w:rPr>
+              <w:t>In progress</w:t>
             </w:r>
           </w:p>
         </w:tc>

</xml_diff>